<commit_message>
work done, documentation almost correct
</commit_message>
<xml_diff>
--- a/documentation/Srs.docx
+++ b/documentation/Srs.docx
@@ -478,6 +478,13 @@
     </w:p>
     <w:sdt>
       <w:sdtPr>
+        <w:rPr>
+          <w:rFonts w:asciiTheme="minorHAnsi" w:eastAsiaTheme="minorHAnsi" w:hAnsiTheme="minorHAnsi" w:cstheme="minorBidi"/>
+          <w:color w:val="auto"/>
+          <w:sz w:val="22"/>
+          <w:szCs w:val="22"/>
+          <w:lang w:val="en-US" w:eastAsia="en-US"/>
+        </w:rPr>
         <w:id w:val="-2145656082"/>
         <w:docPartObj>
           <w:docPartGallery w:val="Table of Contents"/>
@@ -486,13 +493,8 @@
       </w:sdtPr>
       <w:sdtEndPr>
         <w:rPr>
-          <w:rFonts w:asciiTheme="minorHAnsi" w:eastAsiaTheme="minorHAnsi" w:hAnsiTheme="minorHAnsi" w:cstheme="minorBidi"/>
           <w:b/>
           <w:bCs/>
-          <w:color w:val="auto"/>
-          <w:sz w:val="22"/>
-          <w:szCs w:val="22"/>
-          <w:lang w:val="en-US" w:eastAsia="en-US"/>
         </w:rPr>
       </w:sdtEndPr>
       <w:sdtContent>
@@ -3060,15 +3062,12 @@
         <w:rPr>
           <w:sz w:val="28"/>
         </w:rPr>
-        <w:t>Получают информацию о ближайших банках крови, где есть нужные компоненты.</w:t>
+        <w:t>Получают информацию о банках крови, где есть нужные компоненты.</w:t>
       </w:r>
     </w:p>
     <w:p>
       <w:pPr>
         <w:pStyle w:val="1"/>
-        <w:rPr>
-          <w:lang w:val="en-US"/>
-        </w:rPr>
       </w:pPr>
       <w:bookmarkStart w:id="3" w:name="_Toc190529549"/>
       <w:bookmarkEnd w:id="2"/>
@@ -3081,30 +3080,48 @@
       <w:pPr>
         <w:pStyle w:val="af0"/>
         <w:ind w:firstLine="567"/>
-      </w:pPr>
-      <w:r>
-        <w:t>Spring. Back</w:t>
+        <w:rPr>
+          <w:lang w:val="ru-RU"/>
+        </w:rPr>
+      </w:pPr>
+      <w:r>
+        <w:t>Spring</w:t>
+      </w:r>
+      <w:r>
+        <w:rPr>
+          <w:lang w:val="ru-RU"/>
+        </w:rPr>
+        <w:t xml:space="preserve">. </w:t>
+      </w:r>
+      <w:r>
+        <w:t>Back</w:t>
       </w:r>
     </w:p>
     <w:p>
       <w:pPr>
         <w:pStyle w:val="af0"/>
         <w:ind w:firstLine="567"/>
+        <w:rPr>
+          <w:lang w:val="ru-RU"/>
+        </w:rPr>
       </w:pPr>
       <w:r>
         <w:t>Vue</w:t>
       </w:r>
       <w:r>
-        <w:t>. Front</w:t>
+        <w:rPr>
+          <w:lang w:val="ru-RU"/>
+        </w:rPr>
+        <w:t xml:space="preserve">. </w:t>
+      </w:r>
+      <w:r>
+        <w:t>Front</w:t>
       </w:r>
     </w:p>
     <w:p>
       <w:pPr>
         <w:pStyle w:val="af0"/>
         <w:ind w:firstLine="567"/>
-        <w:rPr>
-          <w:lang w:val="ru-RU"/>
-        </w:rPr>
       </w:pPr>
       <w:r>
         <w:t xml:space="preserve">PostgreSQL. </w:t>
@@ -3113,7 +3130,34 @@
         <w:rPr>
           <w:lang w:val="ru-RU"/>
         </w:rPr>
-        <w:t>Хранение и управление данными</w:t>
+        <w:t>Хранение</w:t>
+      </w:r>
+      <w:r>
+        <w:t xml:space="preserve"> </w:t>
+      </w:r>
+      <w:r>
+        <w:rPr>
+          <w:lang w:val="ru-RU"/>
+        </w:rPr>
+        <w:t>и</w:t>
+      </w:r>
+      <w:r>
+        <w:t xml:space="preserve"> </w:t>
+      </w:r>
+      <w:r>
+        <w:rPr>
+          <w:lang w:val="ru-RU"/>
+        </w:rPr>
+        <w:t>управление</w:t>
+      </w:r>
+      <w:r>
+        <w:t xml:space="preserve"> </w:t>
+      </w:r>
+      <w:r>
+        <w:rPr>
+          <w:lang w:val="ru-RU"/>
+        </w:rPr>
+        <w:t>данными</w:t>
       </w:r>
     </w:p>
     <w:p>
@@ -3125,7 +3169,6 @@
           <w:kern w:val="2"/>
           <w:sz w:val="48"/>
           <w:szCs w:val="40"/>
-          <w:lang w:val="ru-RU"/>
           <w14:ligatures w14:val="standardContextual"/>
         </w:rPr>
       </w:pPr>
@@ -3137,8 +3180,14 @@
     <w:p>
       <w:pPr>
         <w:pStyle w:val="1"/>
-      </w:pPr>
-      <w:r>
+        <w:rPr>
+          <w:lang w:val="en-US"/>
+        </w:rPr>
+      </w:pPr>
+      <w:r>
+        <w:rPr>
+          <w:lang w:val="en-US"/>
+        </w:rPr>
         <w:lastRenderedPageBreak/>
         <w:t>Software Requirements Specification</w:t>
       </w:r>
@@ -3149,8 +3198,13 @@
         <w:pStyle w:val="2"/>
       </w:pPr>
       <w:bookmarkStart w:id="5" w:name="_Toc190529551"/>
-      <w:r>
-        <w:t>Introduction (Введение)</w:t>
+      <w:proofErr w:type="spellStart"/>
+      <w:r>
+        <w:t>Introduction</w:t>
+      </w:r>
+      <w:proofErr w:type="spellEnd"/>
+      <w:r>
+        <w:t xml:space="preserve"> (Введение)</w:t>
       </w:r>
       <w:bookmarkEnd w:id="5"/>
     </w:p>
@@ -3406,29 +3460,6 @@
           <w:tab w:val="clear" w:pos="720"/>
           <w:tab w:val="num" w:pos="1134"/>
         </w:tabs>
-        <w:ind w:left="992" w:hanging="425"/>
-        <w:rPr>
-          <w:lang w:val="ru-RU"/>
-        </w:rPr>
-      </w:pPr>
-      <w:r>
-        <w:rPr>
-          <w:lang w:val="ru-RU"/>
-        </w:rPr>
-        <w:t>Мониторинг потребностей медицинских учреждений.</w:t>
-      </w:r>
-    </w:p>
-    <w:p>
-      <w:pPr>
-        <w:pStyle w:val="af0"/>
-        <w:numPr>
-          <w:ilvl w:val="0"/>
-          <w:numId w:val="4"/>
-        </w:numPr>
-        <w:tabs>
-          <w:tab w:val="clear" w:pos="720"/>
-          <w:tab w:val="num" w:pos="1134"/>
-        </w:tabs>
         <w:spacing w:after="100"/>
         <w:ind w:left="992" w:hanging="425"/>
         <w:rPr>
@@ -3467,6 +3498,9 @@
     <w:p>
       <w:pPr>
         <w:pStyle w:val="3"/>
+        <w:rPr>
+          <w:lang w:val="en-US"/>
+        </w:rPr>
       </w:pPr>
       <w:bookmarkStart w:id="8" w:name="_Toc190529554"/>
       <w:r>
@@ -4108,7 +4142,13 @@
         <w:rPr>
           <w:lang w:val="ru-RU"/>
         </w:rPr>
-        <w:t>Контролируют доступ и права пользователей.</w:t>
+        <w:t>Добавляют банки крови и медицинские учреждения</w:t>
+      </w:r>
+      <w:r>
+        <w:rPr>
+          <w:lang w:val="ru-RU"/>
+        </w:rPr>
+        <w:t>.</w:t>
       </w:r>
     </w:p>
     <w:p>
@@ -4470,9 +4510,15 @@
           <w:numId w:val="40"/>
         </w:numPr>
         <w:ind w:hanging="578"/>
+        <w:rPr>
+          <w:lang w:val="ru-RU"/>
+        </w:rPr>
       </w:pPr>
       <w:bookmarkStart w:id="18" w:name="_Toc190529564"/>
       <w:r>
+        <w:rPr>
+          <w:lang w:val="ru-RU"/>
+        </w:rPr>
         <w:t>Система должна предоставлять возможность регистрации поступающих единиц крови с указанием группы крови, резус-фактора, срока годности и количества.</w:t>
       </w:r>
     </w:p>
@@ -4484,8 +4530,14 @@
           <w:numId w:val="40"/>
         </w:numPr>
         <w:ind w:hanging="578"/>
-      </w:pPr>
-      <w:r>
+        <w:rPr>
+          <w:lang w:val="ru-RU"/>
+        </w:rPr>
+      </w:pPr>
+      <w:r>
+        <w:rPr>
+          <w:lang w:val="ru-RU"/>
+        </w:rPr>
         <w:t>Система должна обеспечивать автоматическое обновление данных при изменении запасов.</w:t>
       </w:r>
     </w:p>
@@ -4497,8 +4549,14 @@
           <w:numId w:val="40"/>
         </w:numPr>
         <w:ind w:hanging="578"/>
-      </w:pPr>
-      <w:r>
+        <w:rPr>
+          <w:lang w:val="ru-RU"/>
+        </w:rPr>
+      </w:pPr>
+      <w:r>
+        <w:rPr>
+          <w:lang w:val="ru-RU"/>
+        </w:rPr>
         <w:t>Система должна отображать в реальном времени количество доступных единиц крови в каждом банке крови.</w:t>
       </w:r>
     </w:p>
@@ -4529,17 +4587,15 @@
           <w:numId w:val="40"/>
         </w:numPr>
         <w:ind w:hanging="578"/>
-      </w:pPr>
-      <w:r>
-        <w:t xml:space="preserve">Система должна обеспечивать </w:t>
-      </w:r>
-      <w:proofErr w:type="spellStart"/>
-      <w:r>
-        <w:t>интерактивную</w:t>
-      </w:r>
-      <w:proofErr w:type="spellEnd"/>
-      <w:r>
-        <w:t xml:space="preserve"> панель мониторинга, где отображается уровень запасов.</w:t>
+        <w:rPr>
+          <w:lang w:val="ru-RU"/>
+        </w:rPr>
+      </w:pPr>
+      <w:r>
+        <w:rPr>
+          <w:lang w:val="ru-RU"/>
+        </w:rPr>
+        <w:t>Система должна обеспечивать интерактивную панель мониторинга, где отображается уровень запасов.</w:t>
       </w:r>
     </w:p>
     <w:p>
@@ -4550,8 +4606,14 @@
           <w:numId w:val="40"/>
         </w:numPr>
         <w:ind w:hanging="578"/>
-      </w:pPr>
-      <w:r>
+        <w:rPr>
+          <w:lang w:val="ru-RU"/>
+        </w:rPr>
+      </w:pPr>
+      <w:r>
+        <w:rPr>
+          <w:lang w:val="ru-RU"/>
+        </w:rPr>
         <w:t>Система должна автоматически отслеживать сроки годности каждой единицы крови.</w:t>
       </w:r>
     </w:p>
@@ -4563,9 +4625,21 @@
           <w:numId w:val="40"/>
         </w:numPr>
         <w:ind w:hanging="578"/>
-      </w:pPr>
-      <w:r>
-        <w:t>Система должна уведомлять сотрудников банка крови о скором истечении срока хранения (например, за 7 дней до истечения).</w:t>
+        <w:rPr>
+          <w:lang w:val="ru-RU"/>
+        </w:rPr>
+      </w:pPr>
+      <w:r>
+        <w:rPr>
+          <w:lang w:val="ru-RU"/>
+        </w:rPr>
+        <w:t>Система должна уведомлять сотрудников банка крови о истечении срока хранения</w:t>
+      </w:r>
+      <w:r>
+        <w:rPr>
+          <w:lang w:val="ru-RU"/>
+        </w:rPr>
+        <w:t xml:space="preserve"> и удалять соответствующую партию крови.</w:t>
       </w:r>
     </w:p>
     <w:p>
@@ -4576,15 +4650,15 @@
           <w:numId w:val="40"/>
         </w:numPr>
         <w:ind w:hanging="578"/>
-      </w:pPr>
-      <w:r>
-        <w:t xml:space="preserve">Система должна учитывать приоритет </w:t>
-      </w:r>
-      <w:r>
-        <w:t>заявок на набор крови (</w:t>
-      </w:r>
-      <w:r>
-        <w:t>например, в экстренных случаях).</w:t>
+        <w:rPr>
+          <w:lang w:val="ru-RU"/>
+        </w:rPr>
+      </w:pPr>
+      <w:r>
+        <w:rPr>
+          <w:lang w:val="ru-RU"/>
+        </w:rPr>
+        <w:t>Система должна учитывать приоритет заявок на набор крови (например, в экстренных случаях).</w:t>
       </w:r>
     </w:p>
     <w:p>
@@ -4595,8 +4669,14 @@
           <w:numId w:val="40"/>
         </w:numPr>
         <w:ind w:hanging="578"/>
-      </w:pPr>
-      <w:r>
+        <w:rPr>
+          <w:lang w:val="ru-RU"/>
+        </w:rPr>
+      </w:pPr>
+      <w:r>
+        <w:rPr>
+          <w:lang w:val="ru-RU"/>
+        </w:rPr>
         <w:t>Система должна позволять медицинским учреждениям оформлять электронные заявки на получение крови.</w:t>
       </w:r>
     </w:p>
@@ -4608,8 +4688,14 @@
           <w:numId w:val="40"/>
         </w:numPr>
         <w:ind w:hanging="578"/>
-      </w:pPr>
-      <w:r>
+        <w:rPr>
+          <w:lang w:val="ru-RU"/>
+        </w:rPr>
+      </w:pPr>
+      <w:r>
+        <w:rPr>
+          <w:lang w:val="ru-RU"/>
+        </w:rPr>
         <w:t>Система должна обеспечивать автоматическую проверку наличия запрашиваемой крови перед подачей заявки.</w:t>
       </w:r>
     </w:p>
@@ -4621,9 +4707,15 @@
           <w:numId w:val="40"/>
         </w:numPr>
         <w:ind w:hanging="578"/>
-      </w:pPr>
-      <w:r>
-        <w:t>Система должна поддерживать статусы заявок (в ожидании, подтверждена, отклонена, выполнена).</w:t>
+        <w:rPr>
+          <w:lang w:val="ru-RU"/>
+        </w:rPr>
+      </w:pPr>
+      <w:r>
+        <w:rPr>
+          <w:lang w:val="ru-RU"/>
+        </w:rPr>
+        <w:t>Система должна поддерживать статусы заявок (в ожидании, отклонена, выполнена).</w:t>
       </w:r>
     </w:p>
     <w:p>
@@ -4634,8 +4726,14 @@
           <w:numId w:val="40"/>
         </w:numPr>
         <w:ind w:hanging="578"/>
-      </w:pPr>
-      <w:r>
+        <w:rPr>
+          <w:lang w:val="ru-RU"/>
+        </w:rPr>
+      </w:pPr>
+      <w:r>
+        <w:rPr>
+          <w:lang w:val="ru-RU"/>
+        </w:rPr>
         <w:t>Система должна позволять сотрудникам банка крови просматривать поступившие заявки и изменять их статус.</w:t>
       </w:r>
     </w:p>
@@ -4647,8 +4745,14 @@
           <w:numId w:val="40"/>
         </w:numPr>
         <w:ind w:hanging="578"/>
-      </w:pPr>
-      <w:r>
+        <w:rPr>
+          <w:lang w:val="ru-RU"/>
+        </w:rPr>
+      </w:pPr>
+      <w:r>
+        <w:rPr>
+          <w:lang w:val="ru-RU"/>
+        </w:rPr>
         <w:t>Система должна предоставлять возможность комментирования причины отклонения заявки.</w:t>
       </w:r>
     </w:p>
@@ -4660,8 +4764,14 @@
           <w:numId w:val="40"/>
         </w:numPr>
         <w:ind w:hanging="578"/>
-      </w:pPr>
-      <w:r>
+        <w:rPr>
+          <w:lang w:val="ru-RU"/>
+        </w:rPr>
+      </w:pPr>
+      <w:r>
+        <w:rPr>
+          <w:lang w:val="ru-RU"/>
+        </w:rPr>
         <w:t>Система должна уведомлять медицинские учреждения об изменении статуса заявки.</w:t>
       </w:r>
     </w:p>
@@ -4712,8 +4822,14 @@
           <w:numId w:val="40"/>
         </w:numPr>
         <w:ind w:hanging="578"/>
-      </w:pPr>
-      <w:r>
+        <w:rPr>
+          <w:lang w:val="ru-RU"/>
+        </w:rPr>
+      </w:pPr>
+      <w:r>
+        <w:rPr>
+          <w:lang w:val="ru-RU"/>
+        </w:rPr>
         <w:t>Система должна обеспечивать регистрацию пользователей с указанием их роли (банк крови, медицинское учреждение, администратор).</w:t>
       </w:r>
     </w:p>
@@ -4825,25 +4941,6 @@
           <w:lang w:val="ru-RU"/>
         </w:rPr>
         <w:t>Навигационные элементы должны быть доступны из любой точки платформы для быстрого перехода между разделами и должны привлекать внимание пользователя.</w:t>
-      </w:r>
-    </w:p>
-    <w:p>
-      <w:pPr>
-        <w:pStyle w:val="af0"/>
-        <w:numPr>
-          <w:ilvl w:val="0"/>
-          <w:numId w:val="41"/>
-        </w:numPr>
-        <w:ind w:hanging="578"/>
-        <w:rPr>
-          <w:lang w:val="ru-RU"/>
-        </w:rPr>
-      </w:pPr>
-      <w:r>
-        <w:rPr>
-          <w:lang w:val="ru-RU"/>
-        </w:rPr>
-        <w:t>Система должна предоставлять возможность Пользователю взаимодействовать с интерфейсом на различных устройствах (1920х1080, 1280х1024, 768х1024)</w:t>
       </w:r>
     </w:p>
     <w:p>
@@ -5102,7 +5199,22 @@
         <w:rPr>
           <w:lang w:val="ru-RU"/>
         </w:rPr>
-        <w:t>Использование JWT-токенов для аутентификации пользователей.</w:t>
+        <w:t>Использование J</w:t>
+      </w:r>
+      <w:r>
+        <w:t>SessionID</w:t>
+      </w:r>
+      <w:r>
+        <w:rPr>
+          <w:lang w:val="ru-RU"/>
+        </w:rPr>
+        <w:t xml:space="preserve"> </w:t>
+      </w:r>
+      <w:r>
+        <w:rPr>
+          <w:lang w:val="ru-RU"/>
+        </w:rPr>
+        <w:t>для аутентификации пользователей.</w:t>
       </w:r>
     </w:p>
     <w:p>
@@ -5288,26 +5400,6 @@
         <w:rPr>
           <w:lang w:val="ru-RU"/>
         </w:rPr>
-        <w:t>Восстановление пароля (если реализовано).</w:t>
-      </w:r>
-    </w:p>
-    <w:p>
-      <w:pPr>
-        <w:pStyle w:val="af0"/>
-        <w:numPr>
-          <w:ilvl w:val="0"/>
-          <w:numId w:val="65"/>
-        </w:numPr>
-        <w:ind w:left="1843" w:firstLine="0"/>
-        <w:jc w:val="left"/>
-        <w:rPr>
-          <w:lang w:val="ru-RU"/>
-        </w:rPr>
-      </w:pPr>
-      <w:r>
-        <w:rPr>
-          <w:lang w:val="ru-RU"/>
-        </w:rPr>
         <w:t>Регистрация (для сотрудников банков крови и медицинских учреждений).</w:t>
       </w:r>
     </w:p>
@@ -5371,6 +5463,26 @@
         </w:rPr>
         <w:br/>
         <w:t>Основные разделы:</w:t>
+      </w:r>
+    </w:p>
+    <w:p>
+      <w:pPr>
+        <w:pStyle w:val="af0"/>
+        <w:numPr>
+          <w:ilvl w:val="3"/>
+          <w:numId w:val="66"/>
+        </w:numPr>
+        <w:ind w:left="1066" w:firstLine="777"/>
+        <w:jc w:val="left"/>
+        <w:rPr>
+          <w:lang w:val="ru-RU"/>
+        </w:rPr>
+      </w:pPr>
+      <w:r>
+        <w:rPr>
+          <w:lang w:val="ru-RU"/>
+        </w:rPr>
+        <w:t>Управление пользователями (создание, редактирование, удаление).</w:t>
       </w:r>
     </w:p>
     <w:p>
@@ -5391,8 +5503,25 @@
         <w:rPr>
           <w:lang w:val="ru-RU"/>
         </w:rPr>
-        <w:t>Управление пользователями (создание, редактирование, удаление).</w:t>
-      </w:r>
+        <w:t xml:space="preserve">Управление организациями </w:t>
+      </w:r>
+      <w:r>
+        <w:rPr>
+          <w:lang w:val="ru-RU"/>
+        </w:rPr>
+        <w:t>(создание, редактирование, удаление).</w:t>
+      </w:r>
+    </w:p>
+    <w:p>
+      <w:pPr>
+        <w:pStyle w:val="af0"/>
+        <w:spacing w:after="200"/>
+        <w:ind w:left="1843"/>
+        <w:jc w:val="left"/>
+        <w:rPr>
+          <w:lang w:val="ru-RU"/>
+        </w:rPr>
+      </w:pPr>
     </w:p>
     <w:p>
       <w:pPr>
@@ -5657,7 +5786,7 @@
         <w:rPr>
           <w:lang w:val="ru-RU"/>
         </w:rPr>
-        <w:t>Уведомления о скором истечении срока хранения крови.</w:t>
+        <w:t>Уведомления о истечении срока хранения крови.</w:t>
       </w:r>
     </w:p>
     <w:p>
@@ -5863,38 +5992,13 @@
         <w:rPr>
           <w:lang w:val="ru-RU"/>
         </w:rPr>
-        <w:t>Таблица со статусом заявок (ожидание, подтверждена, выполнена, отклонена</w:t>
+        <w:t>Таблица со статусом заявок (ожидание, выполнена, отклонена</w:t>
       </w:r>
       <w:r>
         <w:rPr>
           <w:lang w:val="ru-RU"/>
         </w:rPr>
         <w:t>).</w:t>
-      </w:r>
-    </w:p>
-    <w:p>
-      <w:pPr>
-        <w:pStyle w:val="af0"/>
-        <w:numPr>
-          <w:ilvl w:val="2"/>
-          <w:numId w:val="74"/>
-        </w:numPr>
-        <w:jc w:val="left"/>
-        <w:rPr>
-          <w:lang w:val="ru-RU"/>
-        </w:rPr>
-      </w:pPr>
-      <w:r>
-        <w:rPr>
-          <w:lang w:val="ru-RU"/>
-        </w:rPr>
-        <w:t>Кнопка «Отменить заявку» (Если заявка еще не обработана)</w:t>
-      </w:r>
-      <w:r>
-        <w:rPr>
-          <w:lang w:val="ru-RU"/>
-        </w:rPr>
-        <w:t>.</w:t>
       </w:r>
     </w:p>
     <w:p>
@@ -6066,80 +6170,21 @@
           <w:numId w:val="76"/>
         </w:numPr>
         <w:ind w:left="1418" w:hanging="567"/>
-      </w:pPr>
-      <w:r>
-        <w:rPr>
-          <w:lang w:val="ru-RU"/>
-        </w:rPr>
-        <w:t>HTTP/HTTPS: основное средство передачи данных между веб-интерфейсом и сервером системы. Все данные, включая конфиденциальную информацию, передаются через зашифрованные соединения с использованием SSL/TLS для обеспечения безопасности.</w:t>
-      </w:r>
-      <w:r>
-        <w:rPr>
-          <w:lang w:val="ru-RU"/>
-        </w:rPr>
-        <w:t xml:space="preserve"> </w:t>
-      </w:r>
-    </w:p>
-    <w:p>
-      <w:pPr>
-        <w:pStyle w:val="af0"/>
-        <w:numPr>
-          <w:ilvl w:val="1"/>
-          <w:numId w:val="76"/>
-        </w:numPr>
-        <w:ind w:left="1418" w:hanging="567"/>
-        <w:rPr>
-          <w:lang w:val="ru-RU"/>
-        </w:rPr>
-      </w:pPr>
-      <w:r>
-        <w:rPr>
-          <w:lang w:val="ru-RU"/>
-        </w:rPr>
-        <w:t>Web</w:t>
-      </w:r>
-      <w:r>
-        <w:rPr>
-          <w:lang w:val="ru-RU"/>
-        </w:rPr>
-        <w:t xml:space="preserve"> </w:t>
-      </w:r>
-      <w:r>
-        <w:rPr>
-          <w:lang w:val="ru-RU"/>
-        </w:rPr>
-        <w:t>Socket: для поддержки интерактивных функций, таких как обновление очередей в реальном времени, система должна использовать Web</w:t>
-      </w:r>
-      <w:r>
-        <w:rPr>
-          <w:lang w:val="ru-RU"/>
-        </w:rPr>
-        <w:t xml:space="preserve"> </w:t>
-      </w:r>
-      <w:r>
-        <w:rPr>
-          <w:lang w:val="ru-RU"/>
-        </w:rPr>
-        <w:t>Socket для поддержания постоянного соединения между клиентом и сервером.</w:t>
-      </w:r>
-    </w:p>
-    <w:p>
-      <w:pPr>
-        <w:spacing w:line="278" w:lineRule="auto"/>
-        <w:rPr>
-          <w:rFonts w:ascii="Times New Roman" w:eastAsiaTheme="majorEastAsia" w:hAnsi="Times New Roman" w:cstheme="majorBidi"/>
-          <w:b/>
+        <w:rPr>
+          <w:lang w:val="ru-RU"/>
+        </w:rPr>
+      </w:pPr>
+      <w:r>
+        <w:rPr>
+          <w:lang w:val="ru-RU"/>
+        </w:rPr>
+        <w:t xml:space="preserve">HTTP/HTTPS: основное средство передачи данных между веб-интерфейсом и сервером системы. Все данные, включая конфиденциальную информацию, передаются через зашифрованные соединения с использованием SSL/TLS для обеспечения безопасности. </w:t>
+      </w:r>
+      <w:bookmarkStart w:id="23" w:name="_Toc190529569"/>
+      <w:r>
+        <w:rPr>
           <w:bCs/>
-          <w:kern w:val="2"/>
-          <w:sz w:val="32"/>
-          <w:szCs w:val="28"/>
-          <w14:ligatures w14:val="standardContextual"/>
-        </w:rPr>
-      </w:pPr>
-      <w:bookmarkStart w:id="23" w:name="_Toc190529569"/>
-      <w:r>
-        <w:rPr>
-          <w:bCs/>
+          <w:lang w:val="ru-RU"/>
         </w:rPr>
         <w:br w:type="page"/>
       </w:r>
@@ -8078,7 +8123,6 @@
         </w:rPr>
         <w:t>Второстепенные актеры</w:t>
       </w:r>
-      <w:proofErr w:type="gramStart"/>
       <w:r>
         <w:rPr>
           <w:rFonts w:ascii="Times New Roman" w:hAnsi="Times New Roman" w:cs="Times New Roman"/>
@@ -8088,7 +8132,6 @@
         </w:rPr>
         <w:t>: Нет</w:t>
       </w:r>
-      <w:proofErr w:type="gramEnd"/>
       <w:r>
         <w:rPr>
           <w:rFonts w:ascii="Times New Roman" w:hAnsi="Times New Roman" w:cs="Times New Roman"/>
@@ -8569,6 +8612,29 @@
           <w:szCs w:val="28"/>
           <w:lang w:val="ru-RU"/>
         </w:rPr>
+        <w:t>Выбирает подходящие банки.</w:t>
+      </w:r>
+    </w:p>
+    <w:p>
+      <w:pPr>
+        <w:numPr>
+          <w:ilvl w:val="0"/>
+          <w:numId w:val="78"/>
+        </w:numPr>
+        <w:rPr>
+          <w:rFonts w:ascii="Times New Roman" w:hAnsi="Times New Roman" w:cs="Times New Roman"/>
+          <w:sz w:val="28"/>
+          <w:szCs w:val="28"/>
+          <w:lang w:val="ru-RU"/>
+        </w:rPr>
+      </w:pPr>
+      <w:r>
+        <w:rPr>
+          <w:rFonts w:ascii="Times New Roman" w:hAnsi="Times New Roman" w:cs="Times New Roman"/>
+          <w:sz w:val="28"/>
+          <w:szCs w:val="28"/>
+          <w:lang w:val="ru-RU"/>
+        </w:rPr>
         <w:t>Отправляет заявку.</w:t>
       </w:r>
     </w:p>
@@ -8750,7 +8816,6 @@
         </w:rPr>
         <w:t>Второстепенные актеры</w:t>
       </w:r>
-      <w:proofErr w:type="gramStart"/>
       <w:r>
         <w:rPr>
           <w:rFonts w:ascii="Times New Roman" w:hAnsi="Times New Roman" w:cs="Times New Roman"/>
@@ -8760,7 +8825,6 @@
         </w:rPr>
         <w:t>: Нет</w:t>
       </w:r>
-      <w:proofErr w:type="gramEnd"/>
       <w:r>
         <w:rPr>
           <w:rFonts w:ascii="Times New Roman" w:hAnsi="Times New Roman" w:cs="Times New Roman"/>
@@ -8907,29 +8971,6 @@
           <w:szCs w:val="28"/>
           <w:lang w:val="ru-RU"/>
         </w:rPr>
-        <w:t>Проверяет наличие крови в запасе.</w:t>
-      </w:r>
-    </w:p>
-    <w:p>
-      <w:pPr>
-        <w:numPr>
-          <w:ilvl w:val="0"/>
-          <w:numId w:val="79"/>
-        </w:numPr>
-        <w:rPr>
-          <w:rFonts w:ascii="Times New Roman" w:hAnsi="Times New Roman" w:cs="Times New Roman"/>
-          <w:sz w:val="28"/>
-          <w:szCs w:val="28"/>
-          <w:lang w:val="ru-RU"/>
-        </w:rPr>
-      </w:pPr>
-      <w:r>
-        <w:rPr>
-          <w:rFonts w:ascii="Times New Roman" w:hAnsi="Times New Roman" w:cs="Times New Roman"/>
-          <w:sz w:val="28"/>
-          <w:szCs w:val="28"/>
-          <w:lang w:val="ru-RU"/>
-        </w:rPr>
         <w:t>Если кровь доступна, подтверждает заявку.</w:t>
       </w:r>
     </w:p>
@@ -8999,7 +9040,7 @@
           <w:szCs w:val="28"/>
           <w:lang w:val="ru-RU"/>
         </w:rPr>
-        <w:t>Прецедент 4: Автоматическое уведомление о скором истечении срока хранения крови</w:t>
+        <w:t>Прецедент 4: Автоматическое уведомление о истечении срока хранения крови</w:t>
       </w:r>
     </w:p>
     <w:p>
@@ -9241,7 +9282,25 @@
           <w:szCs w:val="28"/>
           <w:lang w:val="ru-RU"/>
         </w:rPr>
-        <w:t>Если срок годности истекает менее чем через 7 дней, система формирует уведомление.</w:t>
+        <w:t>Если срок годности истекает, система формирует уведомление</w:t>
+      </w:r>
+      <w:r>
+        <w:rPr>
+          <w:rFonts w:ascii="Times New Roman" w:hAnsi="Times New Roman" w:cs="Times New Roman"/>
+          <w:sz w:val="28"/>
+          <w:szCs w:val="28"/>
+          <w:lang w:val="ru-RU"/>
+        </w:rPr>
+        <w:t xml:space="preserve"> и удаляет партию</w:t>
+      </w:r>
+      <w:r>
+        <w:rPr>
+          <w:rFonts w:ascii="Times New Roman" w:hAnsi="Times New Roman" w:cs="Times New Roman"/>
+          <w:sz w:val="28"/>
+          <w:szCs w:val="28"/>
+          <w:lang w:val="ru-RU"/>
+        </w:rPr>
+        <w:t>.</w:t>
       </w:r>
     </w:p>
     <w:p>
@@ -9266,33 +9325,7 @@
         </w:rPr>
         <w:t>Система отправляет уведомление сотрудникам банка крови.</w:t>
       </w:r>
-    </w:p>
-    <w:p>
-      <w:pPr>
-        <w:numPr>
-          <w:ilvl w:val="0"/>
-          <w:numId w:val="80"/>
-        </w:numPr>
-        <w:rPr>
-          <w:rFonts w:ascii="Times New Roman" w:hAnsi="Times New Roman" w:cs="Times New Roman"/>
-          <w:sz w:val="28"/>
-          <w:szCs w:val="28"/>
-          <w:lang w:val="ru-RU"/>
-        </w:rPr>
-      </w:pPr>
-      <w:r>
-        <w:rPr>
-          <w:rFonts w:ascii="Times New Roman" w:hAnsi="Times New Roman" w:cs="Times New Roman"/>
-          <w:sz w:val="28"/>
-          <w:szCs w:val="28"/>
-          <w:lang w:val="ru-RU"/>
-        </w:rPr>
-        <w:t>Сотрудники получают уведомление и принимают меры (например, перераспределяют кровь).</w:t>
-      </w:r>
-    </w:p>
-    <w:p>
-      <w:pPr>
-        <w:spacing w:line="278" w:lineRule="auto"/>
+      <w:r>
         <w:rPr>
           <w:rFonts w:ascii="Times New Roman" w:hAnsi="Times New Roman" w:cs="Times New Roman"/>
           <w:b/>
@@ -9301,8 +9334,11 @@
           <w:szCs w:val="28"/>
           <w:lang w:val="ru-RU"/>
         </w:rPr>
-      </w:pPr>
-      <w:r>
+        <w:br w:type="page"/>
+      </w:r>
+    </w:p>
+    <w:p>
+      <w:pPr>
         <w:rPr>
           <w:rFonts w:ascii="Times New Roman" w:hAnsi="Times New Roman" w:cs="Times New Roman"/>
           <w:b/>
@@ -9311,11 +9347,8 @@
           <w:szCs w:val="28"/>
           <w:lang w:val="ru-RU"/>
         </w:rPr>
-        <w:br w:type="page"/>
-      </w:r>
-    </w:p>
-    <w:p>
-      <w:pPr>
+      </w:pPr>
+      <w:r>
         <w:rPr>
           <w:rFonts w:ascii="Times New Roman" w:hAnsi="Times New Roman" w:cs="Times New Roman"/>
           <w:b/>
@@ -9324,6 +9357,18 @@
           <w:szCs w:val="28"/>
           <w:lang w:val="ru-RU"/>
         </w:rPr>
+        <w:lastRenderedPageBreak/>
+        <w:t>Прецедент 5: Просмотр истории заявок медицинским учреждением</w:t>
+      </w:r>
+    </w:p>
+    <w:p>
+      <w:pPr>
+        <w:rPr>
+          <w:rFonts w:ascii="Times New Roman" w:hAnsi="Times New Roman" w:cs="Times New Roman"/>
+          <w:sz w:val="28"/>
+          <w:szCs w:val="28"/>
+          <w:lang w:val="ru-RU"/>
+        </w:rPr>
       </w:pPr>
       <w:r>
         <w:rPr>
@@ -9334,19 +9379,26 @@
           <w:szCs w:val="28"/>
           <w:lang w:val="ru-RU"/>
         </w:rPr>
-        <w:lastRenderedPageBreak/>
-        <w:t>Прецедент 5: Просмотр истории заявок медицинским учреждением</w:t>
-      </w:r>
-    </w:p>
-    <w:p>
-      <w:pPr>
+        <w:t>Id</w:t>
+      </w:r>
+      <w:r>
         <w:rPr>
           <w:rFonts w:ascii="Times New Roman" w:hAnsi="Times New Roman" w:cs="Times New Roman"/>
           <w:sz w:val="28"/>
           <w:szCs w:val="28"/>
           <w:lang w:val="ru-RU"/>
         </w:rPr>
-      </w:pPr>
+        <w:t>: 5</w:t>
+      </w:r>
+      <w:r>
+        <w:rPr>
+          <w:rFonts w:ascii="Times New Roman" w:hAnsi="Times New Roman" w:cs="Times New Roman"/>
+          <w:sz w:val="28"/>
+          <w:szCs w:val="28"/>
+          <w:lang w:val="ru-RU"/>
+        </w:rPr>
+        <w:br/>
+      </w:r>
       <w:r>
         <w:rPr>
           <w:rFonts w:ascii="Times New Roman" w:hAnsi="Times New Roman" w:cs="Times New Roman"/>
@@ -9356,7 +9408,7 @@
           <w:szCs w:val="28"/>
           <w:lang w:val="ru-RU"/>
         </w:rPr>
-        <w:t>Id</w:t>
+        <w:t>Краткое описание</w:t>
       </w:r>
       <w:r>
         <w:rPr>
@@ -9365,7 +9417,7 @@
           <w:szCs w:val="28"/>
           <w:lang w:val="ru-RU"/>
         </w:rPr>
-        <w:t>: 5</w:t>
+        <w:t>: Медицинское учреждение отслеживает статус своих заявок на получение крови.</w:t>
       </w:r>
       <w:r>
         <w:rPr>
@@ -9385,7 +9437,7 @@
           <w:szCs w:val="28"/>
           <w:lang w:val="ru-RU"/>
         </w:rPr>
-        <w:t>Краткое описание</w:t>
+        <w:t>Главные актеры</w:t>
       </w:r>
       <w:r>
         <w:rPr>
@@ -9394,7 +9446,7 @@
           <w:szCs w:val="28"/>
           <w:lang w:val="ru-RU"/>
         </w:rPr>
-        <w:t>: Медицинское учреждение отслеживает статус своих заявок на получение крови.</w:t>
+        <w:t>: Представитель медицинского учреждения</w:t>
       </w:r>
       <w:r>
         <w:rPr>
@@ -9414,7 +9466,7 @@
           <w:szCs w:val="28"/>
           <w:lang w:val="ru-RU"/>
         </w:rPr>
-        <w:t>Главные актеры</w:t>
+        <w:t>Второстепенные актеры</w:t>
       </w:r>
       <w:r>
         <w:rPr>
@@ -9423,7 +9475,7 @@
           <w:szCs w:val="28"/>
           <w:lang w:val="ru-RU"/>
         </w:rPr>
-        <w:t>: Представитель медицинского учреждения</w:t>
+        <w:t>: Нет</w:t>
       </w:r>
       <w:r>
         <w:rPr>
@@ -9443,9 +9495,8 @@
           <w:szCs w:val="28"/>
           <w:lang w:val="ru-RU"/>
         </w:rPr>
-        <w:t>Второстепенные актеры</w:t>
-      </w:r>
-      <w:proofErr w:type="gramStart"/>
+        <w:t>Предусловия</w:t>
+      </w:r>
       <w:r>
         <w:rPr>
           <w:rFonts w:ascii="Times New Roman" w:hAnsi="Times New Roman" w:cs="Times New Roman"/>
@@ -9453,9 +9504,8 @@
           <w:szCs w:val="28"/>
           <w:lang w:val="ru-RU"/>
         </w:rPr>
-        <w:t>: Нет</w:t>
-      </w:r>
-      <w:proofErr w:type="gramEnd"/>
+        <w:t>: В системе есть активные или завершенные заявки медицинского учреждения.</w:t>
+      </w:r>
       <w:r>
         <w:rPr>
           <w:rFonts w:ascii="Times New Roman" w:hAnsi="Times New Roman" w:cs="Times New Roman"/>
@@ -9474,7 +9524,7 @@
           <w:szCs w:val="28"/>
           <w:lang w:val="ru-RU"/>
         </w:rPr>
-        <w:t>Предусловия</w:t>
+        <w:t>Постусловия</w:t>
       </w:r>
       <w:r>
         <w:rPr>
@@ -9483,17 +9533,18 @@
           <w:szCs w:val="28"/>
           <w:lang w:val="ru-RU"/>
         </w:rPr>
-        <w:t>: В системе есть активные или завершенные заявки медицинского учреждения.</w:t>
-      </w:r>
-      <w:r>
+        <w:t>: Пользователь получил доступ к истории заявок и их статусам.</w:t>
+      </w:r>
+    </w:p>
+    <w:p>
+      <w:pPr>
         <w:rPr>
           <w:rFonts w:ascii="Times New Roman" w:hAnsi="Times New Roman" w:cs="Times New Roman"/>
           <w:sz w:val="28"/>
           <w:szCs w:val="28"/>
           <w:lang w:val="ru-RU"/>
         </w:rPr>
-        <w:br/>
-      </w:r>
+      </w:pPr>
       <w:r>
         <w:rPr>
           <w:rFonts w:ascii="Times New Roman" w:hAnsi="Times New Roman" w:cs="Times New Roman"/>
@@ -9503,36 +9554,6 @@
           <w:szCs w:val="28"/>
           <w:lang w:val="ru-RU"/>
         </w:rPr>
-        <w:t>Постусловия</w:t>
-      </w:r>
-      <w:r>
-        <w:rPr>
-          <w:rFonts w:ascii="Times New Roman" w:hAnsi="Times New Roman" w:cs="Times New Roman"/>
-          <w:sz w:val="28"/>
-          <w:szCs w:val="28"/>
-          <w:lang w:val="ru-RU"/>
-        </w:rPr>
-        <w:t>: Пользователь получил доступ к истории заявок и их статусам.</w:t>
-      </w:r>
-    </w:p>
-    <w:p>
-      <w:pPr>
-        <w:rPr>
-          <w:rFonts w:ascii="Times New Roman" w:hAnsi="Times New Roman" w:cs="Times New Roman"/>
-          <w:sz w:val="28"/>
-          <w:szCs w:val="28"/>
-          <w:lang w:val="ru-RU"/>
-        </w:rPr>
-      </w:pPr>
-      <w:r>
-        <w:rPr>
-          <w:rFonts w:ascii="Times New Roman" w:hAnsi="Times New Roman" w:cs="Times New Roman"/>
-          <w:b/>
-          <w:bCs/>
-          <w:sz w:val="28"/>
-          <w:szCs w:val="28"/>
-          <w:lang w:val="ru-RU"/>
-        </w:rPr>
         <w:t>Основной поток:</w:t>
       </w:r>
     </w:p>
@@ -9556,7 +9577,16 @@
           <w:szCs w:val="28"/>
           <w:lang w:val="ru-RU"/>
         </w:rPr>
-        <w:t>Представитель медицинского учреждения открывает раздел "История заявок".</w:t>
+        <w:t xml:space="preserve">Представитель медицинского учреждения открывает раздел </w:t>
+      </w:r>
+      <w:r>
+        <w:rPr>
+          <w:rFonts w:ascii="Times New Roman" w:hAnsi="Times New Roman" w:cs="Times New Roman"/>
+          <w:sz w:val="28"/>
+          <w:szCs w:val="28"/>
+          <w:lang w:val="ru-RU"/>
+        </w:rPr>
+        <w:t>с заявками.</w:t>
       </w:r>
     </w:p>
     <w:p>
@@ -20769,6 +20799,7 @@
   <w:style w:type="character" w:default="1" w:styleId="a0">
     <w:name w:val="Default Paragraph Font"/>
     <w:uiPriority w:val="1"/>
+    <w:semiHidden/>
     <w:unhideWhenUsed/>
   </w:style>
   <w:style w:type="table" w:default="1" w:styleId="a1">

</xml_diff>